<commit_message>
Capacity testing for task3(1000 posts)
</commit_message>
<xml_diff>
--- a/Task3.docx
+++ b/Task3.docx
@@ -9,14 +9,22 @@
     </w:p>
     <w:p>
       <w:r>
+        <w:t xml:space="preserve"> </w:t>
+      </w:r>
+      <w:r>
+        <w:t>Lineal correlation is not observed from 18:25 (19 minute from the start of the test)</w:t>
+      </w:r>
+    </w:p>
+    <w:p>
+      <w:r>
         <w:rPr>
           <w:noProof/>
         </w:rPr>
         <w:drawing>
-          <wp:inline distT="0" distB="0" distL="0" distR="0" wp14:anchorId="71026DFC" wp14:editId="6A52176C">
-            <wp:extent cx="5731510" cy="2428240"/>
-            <wp:effectExtent l="0" t="0" r="2540" b="0"/>
-            <wp:docPr id="1" name="Picture 1" descr="Chart, line chart&#10;&#10;Description automatically generated"/>
+          <wp:inline distT="0" distB="0" distL="0" distR="0" wp14:anchorId="276D5E67" wp14:editId="49ECC74D">
+            <wp:extent cx="5731510" cy="1026795"/>
+            <wp:effectExtent l="0" t="0" r="2540" b="1905"/>
+            <wp:docPr id="1" name="Picture 1" descr="A screenshot of a computer&#10;&#10;Description automatically generated with medium confidence"/>
             <wp:cNvGraphicFramePr>
               <a:graphicFrameLocks xmlns:a="http://schemas.openxmlformats.org/drawingml/2006/main" noChangeAspect="1"/>
             </wp:cNvGraphicFramePr>
@@ -24,7 +32,7 @@
               <a:graphicData uri="http://schemas.openxmlformats.org/drawingml/2006/picture">
                 <pic:pic xmlns:pic="http://schemas.openxmlformats.org/drawingml/2006/picture">
                   <pic:nvPicPr>
-                    <pic:cNvPr id="1" name="Picture 1" descr="Chart, line chart&#10;&#10;Description automatically generated"/>
+                    <pic:cNvPr id="1" name="Picture 1" descr="A screenshot of a computer&#10;&#10;Description automatically generated with medium confidence"/>
                     <pic:cNvPicPr/>
                   </pic:nvPicPr>
                   <pic:blipFill>
@@ -36,7 +44,7 @@
                   <pic:spPr>
                     <a:xfrm>
                       <a:off x="0" y="0"/>
-                      <a:ext cx="5731510" cy="2428240"/>
+                      <a:ext cx="5731510" cy="1026795"/>
                     </a:xfrm>
                     <a:prstGeom prst="rect">
                       <a:avLst/>
@@ -50,18 +58,24 @@
       </w:r>
     </w:p>
     <w:p/>
-    <w:p/>
-    <w:p/>
+    <w:p>
+      <w:r>
+        <w:t>CPU on l</w:t>
+      </w:r>
+      <w:r>
+        <w:t xml:space="preserve">ocal machine </w:t>
+      </w:r>
+    </w:p>
     <w:p>
       <w:r>
         <w:rPr>
           <w:noProof/>
         </w:rPr>
         <w:drawing>
-          <wp:inline distT="0" distB="0" distL="0" distR="0" wp14:anchorId="5EC0A571" wp14:editId="43EF12EF">
-            <wp:extent cx="5731510" cy="2887980"/>
-            <wp:effectExtent l="0" t="0" r="2540" b="7620"/>
-            <wp:docPr id="5" name="Picture 5" descr="Application&#10;&#10;Description automatically generated with low confidence"/>
+          <wp:inline distT="0" distB="0" distL="0" distR="0" wp14:anchorId="2954D688" wp14:editId="7281C666">
+            <wp:extent cx="5731510" cy="1510665"/>
+            <wp:effectExtent l="0" t="0" r="2540" b="0"/>
+            <wp:docPr id="9" name="Picture 9" descr="Chart, histogram&#10;&#10;Description automatically generated"/>
             <wp:cNvGraphicFramePr>
               <a:graphicFrameLocks xmlns:a="http://schemas.openxmlformats.org/drawingml/2006/main" noChangeAspect="1"/>
             </wp:cNvGraphicFramePr>
@@ -69,7 +83,7 @@
               <a:graphicData uri="http://schemas.openxmlformats.org/drawingml/2006/picture">
                 <pic:pic xmlns:pic="http://schemas.openxmlformats.org/drawingml/2006/picture">
                   <pic:nvPicPr>
-                    <pic:cNvPr id="5" name="Picture 5" descr="Application&#10;&#10;Description automatically generated with low confidence"/>
+                    <pic:cNvPr id="9" name="Picture 9" descr="Chart, histogram&#10;&#10;Description automatically generated"/>
                     <pic:cNvPicPr/>
                   </pic:nvPicPr>
                   <pic:blipFill>
@@ -81,7 +95,7 @@
                   <pic:spPr>
                     <a:xfrm>
                       <a:off x="0" y="0"/>
-                      <a:ext cx="5731510" cy="2887980"/>
+                      <a:ext cx="5731510" cy="1510665"/>
                     </a:xfrm>
                     <a:prstGeom prst="rect">
                       <a:avLst/>
@@ -94,17 +108,14 @@
         </w:drawing>
       </w:r>
     </w:p>
-    <w:p/>
-    <w:p/>
-    <w:p/>
-    <w:p/>
-    <w:p/>
-    <w:p/>
-    <w:p/>
-    <w:p>
-      <w:r>
-        <w:lastRenderedPageBreak/>
-        <w:t>With hight CPU on local machine</w:t>
+    <w:p>
+      <w:r>
+        <w:t>CPU on virtual machine</w:t>
+      </w:r>
+    </w:p>
+    <w:p>
+      <w:r>
+        <w:t>CPU starts to grow from 8:25(19 minute from start of the test)</w:t>
       </w:r>
     </w:p>
     <w:p>
@@ -113,10 +124,10 @@
           <w:noProof/>
         </w:rPr>
         <w:drawing>
-          <wp:inline distT="0" distB="0" distL="0" distR="0" wp14:anchorId="00BAC6DD" wp14:editId="79793B25">
-            <wp:extent cx="5731510" cy="2912110"/>
-            <wp:effectExtent l="0" t="0" r="2540" b="2540"/>
-            <wp:docPr id="2" name="Picture 2" descr="Graphical user interface, chart, application&#10;&#10;Description automatically generated"/>
+          <wp:inline distT="0" distB="0" distL="0" distR="0" wp14:anchorId="03406B2F" wp14:editId="3FDBDD04">
+            <wp:extent cx="5731510" cy="1513205"/>
+            <wp:effectExtent l="0" t="0" r="2540" b="0"/>
+            <wp:docPr id="10" name="Picture 10"/>
             <wp:cNvGraphicFramePr>
               <a:graphicFrameLocks xmlns:a="http://schemas.openxmlformats.org/drawingml/2006/main" noChangeAspect="1"/>
             </wp:cNvGraphicFramePr>
@@ -124,7 +135,7 @@
               <a:graphicData uri="http://schemas.openxmlformats.org/drawingml/2006/picture">
                 <pic:pic xmlns:pic="http://schemas.openxmlformats.org/drawingml/2006/picture">
                   <pic:nvPicPr>
-                    <pic:cNvPr id="2" name="Picture 2" descr="Graphical user interface, chart, application&#10;&#10;Description automatically generated"/>
+                    <pic:cNvPr id="1" name=""/>
                     <pic:cNvPicPr/>
                   </pic:nvPicPr>
                   <pic:blipFill>
@@ -136,7 +147,7 @@
                   <pic:spPr>
                     <a:xfrm>
                       <a:off x="0" y="0"/>
-                      <a:ext cx="5731510" cy="2912110"/>
+                      <a:ext cx="5731510" cy="1513205"/>
                     </a:xfrm>
                     <a:prstGeom prst="rect">
                       <a:avLst/>
@@ -149,9 +160,20 @@
         </w:drawing>
       </w:r>
     </w:p>
-    <w:p>
-      <w:r>
-        <w:t>Virtual machine</w:t>
+    <w:p/>
+    <w:p/>
+    <w:p/>
+    <w:p/>
+    <w:p/>
+    <w:p/>
+    <w:p/>
+    <w:p/>
+    <w:p/>
+    <w:p/>
+    <w:p>
+      <w:r>
+        <w:lastRenderedPageBreak/>
+        <w:t>Saturation point is reached at 19 minutes with 20 users (threads)</w:t>
       </w:r>
     </w:p>
     <w:p>
@@ -160,10 +182,10 @@
           <w:noProof/>
         </w:rPr>
         <w:drawing>
-          <wp:inline distT="0" distB="0" distL="0" distR="0" wp14:anchorId="5AE513E5" wp14:editId="378C3303">
-            <wp:extent cx="5731510" cy="1442720"/>
-            <wp:effectExtent l="0" t="0" r="2540" b="5080"/>
-            <wp:docPr id="3" name="Picture 3" descr="Graphical user interface, chart, histogram&#10;&#10;Description automatically generated"/>
+          <wp:inline distT="0" distB="0" distL="0" distR="0" wp14:anchorId="5ED9F08A" wp14:editId="173BC5A0">
+            <wp:extent cx="5731510" cy="2856230"/>
+            <wp:effectExtent l="0" t="0" r="2540" b="1270"/>
+            <wp:docPr id="11" name="Picture 11" descr="Chart&#10;&#10;Description automatically generated"/>
             <wp:cNvGraphicFramePr>
               <a:graphicFrameLocks xmlns:a="http://schemas.openxmlformats.org/drawingml/2006/main" noChangeAspect="1"/>
             </wp:cNvGraphicFramePr>
@@ -171,7 +193,7 @@
               <a:graphicData uri="http://schemas.openxmlformats.org/drawingml/2006/picture">
                 <pic:pic xmlns:pic="http://schemas.openxmlformats.org/drawingml/2006/picture">
                   <pic:nvPicPr>
-                    <pic:cNvPr id="3" name="Picture 3" descr="Graphical user interface, chart, histogram&#10;&#10;Description automatically generated"/>
+                    <pic:cNvPr id="11" name="Picture 11" descr="Chart&#10;&#10;Description automatically generated"/>
                     <pic:cNvPicPr/>
                   </pic:nvPicPr>
                   <pic:blipFill>
@@ -183,7 +205,7 @@
                   <pic:spPr>
                     <a:xfrm>
                       <a:off x="0" y="0"/>
-                      <a:ext cx="5731510" cy="1442720"/>
+                      <a:ext cx="5731510" cy="2856230"/>
                     </a:xfrm>
                     <a:prstGeom prst="rect">
                       <a:avLst/>
@@ -196,55 +218,13 @@
         </w:drawing>
       </w:r>
     </w:p>
-    <w:p/>
-    <w:p>
-      <w:r>
-        <w:t xml:space="preserve">Local machine </w:t>
-      </w:r>
-    </w:p>
-    <w:p>
-      <w:r>
+    <w:p>
+      <w:pPr>
         <w:rPr>
-          <w:noProof/>
+          <w:lang w:val="ru-RU"/>
         </w:rPr>
-        <w:drawing>
-          <wp:inline distT="0" distB="0" distL="0" distR="0" wp14:anchorId="19068C50" wp14:editId="6DD16D30">
-            <wp:extent cx="5731510" cy="1649095"/>
-            <wp:effectExtent l="0" t="0" r="2540" b="8255"/>
-            <wp:docPr id="4" name="Picture 4"/>
-            <wp:cNvGraphicFramePr>
-              <a:graphicFrameLocks xmlns:a="http://schemas.openxmlformats.org/drawingml/2006/main" noChangeAspect="1"/>
-            </wp:cNvGraphicFramePr>
-            <a:graphic xmlns:a="http://schemas.openxmlformats.org/drawingml/2006/main">
-              <a:graphicData uri="http://schemas.openxmlformats.org/drawingml/2006/picture">
-                <pic:pic xmlns:pic="http://schemas.openxmlformats.org/drawingml/2006/picture">
-                  <pic:nvPicPr>
-                    <pic:cNvPr id="1" name=""/>
-                    <pic:cNvPicPr/>
-                  </pic:nvPicPr>
-                  <pic:blipFill>
-                    <a:blip r:embed="rId8"/>
-                    <a:stretch>
-                      <a:fillRect/>
-                    </a:stretch>
-                  </pic:blipFill>
-                  <pic:spPr>
-                    <a:xfrm>
-                      <a:off x="0" y="0"/>
-                      <a:ext cx="5731510" cy="1649095"/>
-                    </a:xfrm>
-                    <a:prstGeom prst="rect">
-                      <a:avLst/>
-                    </a:prstGeom>
-                  </pic:spPr>
-                </pic:pic>
-              </a:graphicData>
-            </a:graphic>
-          </wp:inline>
-        </w:drawing>
-      </w:r>
-    </w:p>
-    <w:p/>
+      </w:pPr>
+    </w:p>
     <w:sectPr>
       <w:pgSz w:w="11906" w:h="16838"/>
       <w:pgMar w:top="1440" w:right="1440" w:bottom="1440" w:left="1440" w:header="708" w:footer="708" w:gutter="0"/>

</xml_diff>